<commit_message>
controllers, middleware, databases 100%
</commit_message>
<xml_diff>
--- a/documents/documentation.docx
+++ b/documents/documentation.docx
@@ -13,18 +13,7 @@
         <w:t xml:space="preserve"> </w:t>
       </w:r>
       <w:r>
-        <w:t>Express</w:t>
-      </w:r>
-      <w:r>
-        <w:t xml:space="preserve"> </w:t>
-      </w:r>
-      <w:proofErr w:type="spellStart"/>
-      <w:r>
-        <w:t>Api</w:t>
-      </w:r>
-      <w:proofErr w:type="spellEnd"/>
-      <w:r>
-        <w:t xml:space="preserve"> Server Template Documentation</w:t>
+        <w:t>Express Api Server Template Documentation</w:t>
       </w:r>
     </w:p>
     <w:p>
@@ -39,27 +28,28 @@
       <w:r>
         <w:t xml:space="preserve">The </w:t>
       </w:r>
-      <w:proofErr w:type="spellStart"/>
-      <w:r>
-        <w:t>Wabisque</w:t>
-      </w:r>
-      <w:proofErr w:type="spellEnd"/>
-      <w:r>
-        <w:t xml:space="preserve"> </w:t>
-      </w:r>
-      <w:r>
-        <w:t>Express</w:t>
-      </w:r>
-      <w:r>
-        <w:t xml:space="preserve"> </w:t>
-      </w:r>
-      <w:proofErr w:type="spellStart"/>
-      <w:r>
-        <w:t>Api</w:t>
-      </w:r>
-      <w:proofErr w:type="spellEnd"/>
-      <w:r>
-        <w:t xml:space="preserve"> Server Template (WEAST)</w:t>
+      <w:r>
+        <w:t>WaBiSQue</w:t>
+      </w:r>
+      <w:r>
+        <w:t xml:space="preserve"> Express Api Server Template (WEAST)</w:t>
+      </w:r>
+      <w:r>
+        <w:t xml:space="preserve"> is a simple template</w:t>
+      </w:r>
+      <w:r>
+        <w:t xml:space="preserve"> project</w:t>
+      </w:r>
+      <w:r>
+        <w:t xml:space="preserve"> for creating api servers with</w:t>
+      </w:r>
+      <w:r>
+        <w:t xml:space="preserve"> express and node. The server can be started by running the ‘index.js’ file located at the root directory of the project – all configurations are also mad</w:t>
+      </w:r>
+      <w:bookmarkStart w:id="0" w:name="_GoBack"/>
+      <w:bookmarkEnd w:id="0"/>
+      <w:r>
+        <w:t>e in the ‘index.js’ file.</w:t>
       </w:r>
     </w:p>
     <w:p>
@@ -101,8 +91,6 @@
       <w:r>
         <w:t>Routes</w:t>
       </w:r>
-      <w:bookmarkStart w:id="0" w:name="_GoBack"/>
-      <w:bookmarkEnd w:id="0"/>
     </w:p>
     <w:sectPr>
       <w:pgSz w:w="12240" w:h="15840"/>

</xml_diff>